<commit_message>
geometry and trigonmetry is done
</commit_message>
<xml_diff>
--- a/1 Maths.docx
+++ b/1 Maths.docx
@@ -53,6 +53,21 @@
         </w:rPr>
         <w:t>Phase 0: School-Level Foundations (Revision Layer)</w:t>
       </w:r>
+      <w:r>
+        <w:rPr>
+          <w:b/>
+          <w:bCs/>
+        </w:rPr>
+        <w:t xml:space="preserve"> </w:t>
+      </w:r>
+      <w:r>
+        <w:rPr>
+          <w:rFonts w:ascii="Segoe UI Symbol" w:hAnsi="Segoe UI Symbol" w:cs="Segoe UI Symbol"/>
+          <w:b/>
+          <w:bCs/>
+        </w:rPr>
+        <w:t>✔️</w:t>
+      </w:r>
     </w:p>
     <w:p>
       <w:r>
@@ -86,15 +101,7 @@
         </w:numPr>
       </w:pPr>
       <w:r>
-        <w:t xml:space="preserve">Numbers: integers, </w:t>
-      </w:r>
-      <w:proofErr w:type="spellStart"/>
-      <w:r>
-        <w:t>rationals</w:t>
-      </w:r>
-      <w:proofErr w:type="spellEnd"/>
-      <w:r>
-        <w:t>, reals</w:t>
+        <w:t>Numbers: integers, rationals, reals</w:t>
       </w:r>
     </w:p>
     <w:p>
@@ -1220,15 +1227,7 @@
         </w:numPr>
       </w:pPr>
       <w:r>
-        <w:t xml:space="preserve">Matrix factorizations (SVD, </w:t>
-      </w:r>
-      <w:proofErr w:type="spellStart"/>
-      <w:r>
-        <w:t>eigendecomposition</w:t>
-      </w:r>
-      <w:proofErr w:type="spellEnd"/>
-      <w:r>
-        <w:t>, PCA)</w:t>
+        <w:t>Matrix factorizations (SVD, eigendecomposition, PCA)</w:t>
       </w:r>
     </w:p>
     <w:p>
@@ -1561,13 +1560,8 @@
           <w:numId w:val="27"/>
         </w:numPr>
       </w:pPr>
-      <w:proofErr w:type="spellStart"/>
-      <w:r>
-        <w:t>Lagrangian</w:t>
-      </w:r>
-      <w:proofErr w:type="spellEnd"/>
-      <w:r>
-        <w:t xml:space="preserve"> &amp; KKT conditions</w:t>
+      <w:r>
+        <w:t>Lagrangian &amp; KKT conditions</w:t>
       </w:r>
     </w:p>
     <w:p>
@@ -1695,15 +1689,7 @@
     </w:p>
     <w:p>
       <w:r>
-        <w:t xml:space="preserve">For deep ML research + financial </w:t>
-      </w:r>
-      <w:proofErr w:type="spellStart"/>
-      <w:r>
-        <w:t>modeling</w:t>
-      </w:r>
-      <w:proofErr w:type="spellEnd"/>
-      <w:r>
-        <w:t>:</w:t>
+        <w:t>For deep ML research + financial modeling:</w:t>
       </w:r>
       <w:r>
         <w:br/>
@@ -1887,15 +1873,7 @@
         </w:numPr>
       </w:pPr>
       <w:r>
-        <w:t>Risk management (</w:t>
-      </w:r>
-      <w:proofErr w:type="spellStart"/>
-      <w:r>
-        <w:t>VaR</w:t>
-      </w:r>
-      <w:proofErr w:type="spellEnd"/>
-      <w:r>
-        <w:t>, CVaR)</w:t>
+        <w:t>Risk management (VaR, CVaR)</w:t>
       </w:r>
     </w:p>
     <w:p>
@@ -6663,6 +6641,7 @@
   <w:style w:type="character" w:default="1" w:styleId="DefaultParagraphFont">
     <w:name w:val="Default Paragraph Font"/>
     <w:uiPriority w:val="1"/>
+    <w:semiHidden/>
     <w:unhideWhenUsed/>
   </w:style>
   <w:style w:type="table" w:default="1" w:styleId="TableNormal">

</xml_diff>